<commit_message>
waiting on proforma and better tours
</commit_message>
<xml_diff>
--- a/AISearchProforma.docx
+++ b/AISearchProforma.docx
@@ -15,11 +15,7 @@
         <w:rPr/>
         <w:t>Name: Samuel Cook</w:t>
         <w:tab/>
-        <w:t xml:space="preserve">User-ID: </w:t>
-      </w:r>
-      <w:r>
-        <w:rPr/>
-        <w:t>GSGW38</w:t>
+        <w:t>User-ID: GSGW38</w:t>
       </w:r>
     </w:p>
     <w:p>
@@ -46,11 +42,7 @@
       </w:pPr>
       <w:r>
         <w:rPr/>
-        <w:t xml:space="preserve">Algorithm A: </w:t>
-      </w:r>
-      <w:r>
-        <w:rPr/>
-        <w:t>Genetic Algorithm</w:t>
+        <w:t>Algorithm A: Genetic Algorithm</w:t>
       </w:r>
     </w:p>
     <w:p>
@@ -77,11 +69,7 @@
       </w:pPr>
       <w:r>
         <w:rPr/>
-        <w:t xml:space="preserve">Algorithm B: </w:t>
-      </w:r>
-      <w:r>
-        <w:rPr/>
-        <w:t>Particle Swarm Optimisation</w:t>
+        <w:t>Algorithm B: Particle Swarm Optimisation</w:t>
       </w:r>
     </w:p>
     <w:p>
@@ -118,7 +106,7 @@
                 <wp:positionV relativeFrom="paragraph">
                   <wp:posOffset>353060</wp:posOffset>
                 </wp:positionV>
-                <wp:extent cx="5713095" cy="3373120"/>
+                <wp:extent cx="5714365" cy="3374390"/>
                 <wp:effectExtent l="0" t="0" r="22225" b="19050"/>
                 <wp:wrapSquare wrapText="bothSides"/>
                 <wp:docPr id="1" name="Text Box 2"/>
@@ -129,7 +117,7 @@
                       <wps:spPr>
                         <a:xfrm>
                           <a:off x="0" y="0"/>
-                          <a:ext cx="5712480" cy="3372480"/>
+                          <a:ext cx="5713560" cy="3373920"/>
                         </a:xfrm>
                         <a:prstGeom prst="rect">
                           <a:avLst/>
@@ -157,16 +145,17 @@
                               <w:pStyle w:val="FrameContents"/>
                               <w:spacing w:before="0" w:after="160"/>
                               <w:ind w:right="43" w:hanging="0"/>
-                              <w:rPr>
+                              <w:rPr/>
+                            </w:pPr>
+                            <w:r>
+                              <w:rPr>
+                                <w:b w:val="false"/>
+                                <w:bCs w:val="false"/>
+                                <w:i w:val="false"/>
+                                <w:iCs w:val="false"/>
                                 <w:color w:val="000000"/>
                               </w:rPr>
-                            </w:pPr>
-                            <w:r>
-                              <w:rPr>
-                                <w:i/>
-                                <w:color w:val="000000"/>
-                              </w:rPr>
-                              <w:t xml:space="preserve">You can vary the sizes of these boxes but not the font (Calabri), font size (11) or paragraph properties (single space)You may include a commentary on the general success of your enhancements if you wish. </w:t>
+                              <w:t>The most significant change that I made to my algorithm was the use of a function called newTourNN that generates Nearest Neighbour tours to use in the initial population. I also experimented with using Minimum Spanning Trees in the initial population but found this was ineffective.</w:t>
                             </w:r>
                           </w:p>
                           <w:p>
@@ -174,9 +163,7 @@
                               <w:pStyle w:val="FrameContents"/>
                               <w:spacing w:before="0" w:after="160"/>
                               <w:ind w:right="43" w:hanging="0"/>
-                              <w:rPr>
-                                <w:color w:val="000000"/>
-                              </w:rPr>
+                              <w:rPr/>
                             </w:pPr>
                             <w:r>
                               <w:rPr>
@@ -186,7 +173,7 @@
                                 <w:iCs w:val="false"/>
                                 <w:color w:val="000000"/>
                               </w:rPr>
-                              <w:t>The most significant change that I made to my algorithm was the use of a function called newTourNN that generates Nearest Neighbour tours to use in the initial population. I experimented with using Minimum Spanning Trees but found this was ineffective.</w:t>
+                              <w:t>My enhanced algorithm uses a different mutation function (mutateChild) which reverses a section of the tour instead of making a random swap.</w:t>
                             </w:r>
                           </w:p>
                           <w:p>
@@ -194,9 +181,7 @@
                               <w:pStyle w:val="FrameContents"/>
                               <w:spacing w:before="0" w:after="160"/>
                               <w:ind w:right="43" w:hanging="0"/>
-                              <w:rPr>
-                                <w:color w:val="000000"/>
-                              </w:rPr>
+                              <w:rPr/>
                             </w:pPr>
                             <w:r>
                               <w:rPr>
@@ -206,7 +191,7 @@
                                 <w:iCs w:val="false"/>
                                 <w:color w:val="000000"/>
                               </w:rPr>
-                              <w:t>My enhanced algorithm uses a different mutation function (mutateChild) which reverses a section of the tour instead of making a random swap.</w:t>
+                              <w:t>I changed the way my tours were stored in order to keep a record of the length of the tour and the ordering of the cities, this meant that I could rewrite the function for choosing parents and introduce elitism. My enhanced algorithm uses the ‘fittest’ tours from the old population as a starting point for the new population. It also has a new function for choosing the parents which doesn’t require calculating all of the tour lengths for each member of the population.</w:t>
                             </w:r>
                           </w:p>
                           <w:p>
@@ -214,9 +199,7 @@
                               <w:pStyle w:val="FrameContents"/>
                               <w:spacing w:before="0" w:after="160"/>
                               <w:ind w:right="43" w:hanging="0"/>
-                              <w:rPr>
-                                <w:color w:val="000000"/>
-                              </w:rPr>
+                              <w:rPr/>
                             </w:pPr>
                             <w:r>
                               <w:rPr>
@@ -226,18 +209,8 @@
                                 <w:iCs w:val="false"/>
                                 <w:color w:val="000000"/>
                               </w:rPr>
-                              <w:t>I changed the way my tours were stored in order to keep a record of the length of the tour and the ordering of the cities, this meant that I could rewrite the function for choosing parents and introduce elitism. My enhanced algorithm uses the ‘fittest’ tours from the old population as a starting point for the new population.</w:t>
-                            </w:r>
-                          </w:p>
-                          <w:p>
-                            <w:pPr>
-                              <w:pStyle w:val="FrameContents"/>
-                              <w:spacing w:before="0" w:after="160"/>
-                              <w:ind w:right="43" w:hanging="0"/>
-                              <w:rPr>
-                                <w:color w:val="000000"/>
-                              </w:rPr>
-                            </w:pPr>
+                              <w:t xml:space="preserve">To avoid local minima I also increase the probability of mutation each time a new shortest tour is found, this tactic increases the level of diversity in the population as the method for choosing parents causes the population to converge. </w:t>
+                            </w:r>
                             <w:r>
                               <w:rPr>
                                 <w:b w:val="false"/>
@@ -246,7 +219,7 @@
                                 <w:iCs w:val="false"/>
                                 <w:color w:val="000000"/>
                               </w:rPr>
-                              <w:t>To avoid local minima I also increase the probability of mutation each time a new shortest tour is found.</w:t>
+                              <w:t>I settled on my final parameters (a population size of 100 and an initial probability of mutation equal to 0.1) after a large amount of experimentation.</w:t>
                             </w:r>
                           </w:p>
                         </w:txbxContent>
@@ -262,7 +235,7 @@
           </mc:Choice>
           <mc:Fallback>
             <w:pict>
-              <v:rect id="shape_0" ID="Text Box 2" fillcolor="white" stroked="t" style="position:absolute;margin-left:-9.3pt;margin-top:27.8pt;width:449.75pt;height:265.5pt;mso-position-horizontal:right;mso-position-horizontal-relative:margin">
+              <v:rect id="shape_0" ID="Text Box 2" fillcolor="white" stroked="t" style="position:absolute;margin-left:-9.4pt;margin-top:27.8pt;width:449.85pt;height:265.6pt;mso-position-horizontal:right;mso-position-horizontal-relative:margin">
                 <w10:wrap type="square"/>
                 <v:fill o:detectmouseclick="t" type="solid" color2="black"/>
                 <v:stroke color="black" weight="9360" joinstyle="miter" endcap="flat"/>
@@ -273,16 +246,17 @@
                         <w:pStyle w:val="FrameContents"/>
                         <w:spacing w:before="0" w:after="160"/>
                         <w:ind w:right="43" w:hanging="0"/>
-                        <w:rPr>
+                        <w:rPr/>
+                      </w:pPr>
+                      <w:r>
+                        <w:rPr>
+                          <w:b w:val="false"/>
+                          <w:bCs w:val="false"/>
+                          <w:i w:val="false"/>
+                          <w:iCs w:val="false"/>
                           <w:color w:val="000000"/>
                         </w:rPr>
-                      </w:pPr>
-                      <w:r>
-                        <w:rPr>
-                          <w:i/>
-                          <w:color w:val="000000"/>
-                        </w:rPr>
-                        <w:t xml:space="preserve">You can vary the sizes of these boxes but not the font (Calabri), font size (11) or paragraph properties (single space)You may include a commentary on the general success of your enhancements if you wish. </w:t>
+                        <w:t>The most significant change that I made to my algorithm was the use of a function called newTourNN that generates Nearest Neighbour tours to use in the initial population. I also experimented with using Minimum Spanning Trees in the initial population but found this was ineffective.</w:t>
                       </w:r>
                     </w:p>
                     <w:p>
@@ -290,9 +264,7 @@
                         <w:pStyle w:val="FrameContents"/>
                         <w:spacing w:before="0" w:after="160"/>
                         <w:ind w:right="43" w:hanging="0"/>
-                        <w:rPr>
-                          <w:color w:val="000000"/>
-                        </w:rPr>
+                        <w:rPr/>
                       </w:pPr>
                       <w:r>
                         <w:rPr>
@@ -302,7 +274,7 @@
                           <w:iCs w:val="false"/>
                           <w:color w:val="000000"/>
                         </w:rPr>
-                        <w:t>The most significant change that I made to my algorithm was the use of a function called newTourNN that generates Nearest Neighbour tours to use in the initial population. I experimented with using Minimum Spanning Trees but found this was ineffective.</w:t>
+                        <w:t>My enhanced algorithm uses a different mutation function (mutateChild) which reverses a section of the tour instead of making a random swap.</w:t>
                       </w:r>
                     </w:p>
                     <w:p>
@@ -310,9 +282,7 @@
                         <w:pStyle w:val="FrameContents"/>
                         <w:spacing w:before="0" w:after="160"/>
                         <w:ind w:right="43" w:hanging="0"/>
-                        <w:rPr>
-                          <w:color w:val="000000"/>
-                        </w:rPr>
+                        <w:rPr/>
                       </w:pPr>
                       <w:r>
                         <w:rPr>
@@ -322,7 +292,7 @@
                           <w:iCs w:val="false"/>
                           <w:color w:val="000000"/>
                         </w:rPr>
-                        <w:t>My enhanced algorithm uses a different mutation function (mutateChild) which reverses a section of the tour instead of making a random swap.</w:t>
+                        <w:t>I changed the way my tours were stored in order to keep a record of the length of the tour and the ordering of the cities, this meant that I could rewrite the function for choosing parents and introduce elitism. My enhanced algorithm uses the ‘fittest’ tours from the old population as a starting point for the new population. It also has a new function for choosing the parents which doesn’t require calculating all of the tour lengths for each member of the population.</w:t>
                       </w:r>
                     </w:p>
                     <w:p>
@@ -330,9 +300,7 @@
                         <w:pStyle w:val="FrameContents"/>
                         <w:spacing w:before="0" w:after="160"/>
                         <w:ind w:right="43" w:hanging="0"/>
-                        <w:rPr>
-                          <w:color w:val="000000"/>
-                        </w:rPr>
+                        <w:rPr/>
                       </w:pPr>
                       <w:r>
                         <w:rPr>
@@ -342,18 +310,8 @@
                           <w:iCs w:val="false"/>
                           <w:color w:val="000000"/>
                         </w:rPr>
-                        <w:t>I changed the way my tours were stored in order to keep a record of the length of the tour and the ordering of the cities, this meant that I could rewrite the function for choosing parents and introduce elitism. My enhanced algorithm uses the ‘fittest’ tours from the old population as a starting point for the new population.</w:t>
-                      </w:r>
-                    </w:p>
-                    <w:p>
-                      <w:pPr>
-                        <w:pStyle w:val="FrameContents"/>
-                        <w:spacing w:before="0" w:after="160"/>
-                        <w:ind w:right="43" w:hanging="0"/>
-                        <w:rPr>
-                          <w:color w:val="000000"/>
-                        </w:rPr>
-                      </w:pPr>
+                        <w:t xml:space="preserve">To avoid local minima I also increase the probability of mutation each time a new shortest tour is found, this tactic increases the level of diversity in the population as the method for choosing parents causes the population to converge. </w:t>
+                      </w:r>
                       <w:r>
                         <w:rPr>
                           <w:b w:val="false"/>
@@ -362,7 +320,7 @@
                           <w:iCs w:val="false"/>
                           <w:color w:val="000000"/>
                         </w:rPr>
-                        <w:t>To avoid local minima I also increase the probability of mutation each time a new shortest tour is found.</w:t>
+                        <w:t>I settled on my final parameters (a population size of 100 and an initial probability of mutation equal to 0.1) after a large amount of experimentation.</w:t>
                       </w:r>
                     </w:p>
                   </w:txbxContent>
@@ -411,7 +369,7 @@
                 <wp:positionV relativeFrom="paragraph">
                   <wp:posOffset>353060</wp:posOffset>
                 </wp:positionV>
-                <wp:extent cx="5713095" cy="3176270"/>
+                <wp:extent cx="5714365" cy="3177540"/>
                 <wp:effectExtent l="0" t="0" r="22225" b="25400"/>
                 <wp:wrapSquare wrapText="bothSides"/>
                 <wp:docPr id="3" name="Text Box 2"/>
@@ -422,7 +380,7 @@
                       <wps:spPr>
                         <a:xfrm>
                           <a:off x="0" y="0"/>
-                          <a:ext cx="5712480" cy="3175560"/>
+                          <a:ext cx="5713560" cy="3177000"/>
                         </a:xfrm>
                         <a:prstGeom prst="rect">
                           <a:avLst/>
@@ -457,14 +415,30 @@
                                 <w:iCs w:val="false"/>
                               </w:rPr>
                             </w:pPr>
-                            <w:r>
-                              <w:rPr>
-                                <w:rFonts w:ascii="Calibri" w:hAnsi="Calibri"/>
+                            <w:bookmarkStart w:id="0" w:name="__DdeLink__34_170892870"/>
+                            <w:r>
+                              <w:rPr>
                                 <w:i w:val="false"/>
                                 <w:iCs w:val="false"/>
                                 <w:color w:val="auto"/>
                               </w:rPr>
-                              <w:t>For my enhanced version of the Particle Swarm Optimisation (PSO) I used the nearest neighbour tours as initial positions for the particles. To avoid my particles starting at positions which are too similar I use a percentage of nearest neighbour tours and the rest are randomly generated.</w:t>
+                              <w:t xml:space="preserve">For my enhanced version of the Particle Swarm Optimisation (PSO) I used the nearest neighbour tours as initial positions for the particles. To avoid my particles starting at positions which are too similar I use a percentage </w:t>
+                            </w:r>
+                            <w:r>
+                              <w:rPr>
+                                <w:i w:val="false"/>
+                                <w:iCs w:val="false"/>
+                                <w:color w:val="auto"/>
+                              </w:rPr>
+                              <w:t>(80%)</w:t>
+                            </w:r>
+                            <w:r>
+                              <w:rPr>
+                                <w:i w:val="false"/>
+                                <w:iCs w:val="false"/>
+                                <w:color w:val="auto"/>
+                              </w:rPr>
+                              <w:t xml:space="preserve"> of nearest neighbour tours and the rest are randomly generated.</w:t>
                             </w:r>
                           </w:p>
                           <w:p>
@@ -478,18 +452,16 @@
                             </w:pPr>
                             <w:r>
                               <w:rPr>
-                                <w:rFonts w:ascii="Calibri" w:hAnsi="Calibri"/>
                                 <w:i w:val="false"/>
                                 <w:iCs w:val="false"/>
                                 <w:color w:val="auto"/>
                               </w:rPr>
                               <w:t>Th</w:t>
                             </w:r>
-                            <w:bookmarkStart w:id="0" w:name="docs-internal-guid-1202c1b3-7fff-fd1c-f1"/>
-                            <w:bookmarkEnd w:id="0"/>
-                            <w:r>
-                              <w:rPr>
-                                <w:rFonts w:ascii="Calibri" w:hAnsi="Calibri"/>
+                            <w:bookmarkStart w:id="1" w:name="docs-internal-guid-1202c1b3-7fff-fd1c-f1"/>
+                            <w:bookmarkEnd w:id="1"/>
+                            <w:r>
+                              <w:rPr>
                                 <w:b w:val="false"/>
                                 <w:i w:val="false"/>
                                 <w:caps w:val="false"/>
@@ -501,55 +473,7 @@
                                 <w:u w:val="none"/>
                                 <w:effect w:val="none"/>
                               </w:rPr>
-                              <w:t xml:space="preserve">e enhanced version uses a different discretization. </w:t>
-                            </w:r>
-                            <w:r>
-                              <w:rPr>
-                                <w:rFonts w:ascii="Calibri" w:hAnsi="Calibri"/>
-                                <w:b w:val="false"/>
-                                <w:i w:val="false"/>
-                                <w:caps w:val="false"/>
-                                <w:smallCaps w:val="false"/>
-                                <w:strike w:val="false"/>
-                                <w:dstrike w:val="false"/>
-                                <w:color w:val="auto"/>
-                                <w:sz w:val="22"/>
-                                <w:u w:val="none"/>
-                                <w:effect w:val="none"/>
-                              </w:rPr>
-                              <w:t>This d</w:t>
-                            </w:r>
-                            <w:r>
-                              <w:rPr>
-                                <w:rFonts w:ascii="Calibri" w:hAnsi="Calibri"/>
-                                <w:b w:val="false"/>
-                                <w:i w:val="false"/>
-                                <w:caps w:val="false"/>
-                                <w:smallCaps w:val="false"/>
-                                <w:strike w:val="false"/>
-                                <w:dstrike w:val="false"/>
-                                <w:color w:val="auto"/>
-                                <w:sz w:val="22"/>
-                                <w:u w:val="none"/>
-                                <w:effect w:val="none"/>
-                              </w:rPr>
-                              <w:t xml:space="preserve">oesn’t require tours be put in canonical form, </w:t>
-                            </w:r>
-                            <w:r>
-                              <w:rPr>
-                                <w:rFonts w:ascii="Calibri" w:hAnsi="Calibri"/>
-                                <w:b w:val="false"/>
-                                <w:i w:val="false"/>
-                                <w:caps w:val="false"/>
-                                <w:smallCaps w:val="false"/>
-                                <w:strike w:val="false"/>
-                                <w:dstrike w:val="false"/>
-                                <w:color w:val="auto"/>
-                                <w:sz w:val="22"/>
-                                <w:u w:val="none"/>
-                                <w:effect w:val="none"/>
-                              </w:rPr>
-                              <w:t>and uses a new function for finding the velocity between the positions of two particles. Instead of using bubble sort it iterates through the first tour and records the swaps required to reorder it according to the linear order defined by the second tour. This method of ‘sorting’ takes advantage of the knowledge that a tour contains one example of every city.</w:t>
+                              <w:t>e enhanced version uses a different discretization. This doesn’t require tours be put in canonical form, and uses a new function for finding the velocity between the positions of two particles. Instead of using bubble sort it iterates through the first tour and records the swaps required to reorder it according to the linear order defined by the second tour. This method of ‘sorting’ takes advantage of the knowledge that a tour contains one example of every city.</w:t>
                             </w:r>
                           </w:p>
                           <w:p>
@@ -557,13 +481,10 @@
                               <w:pStyle w:val="FrameContents"/>
                               <w:spacing w:before="0" w:after="160"/>
                               <w:ind w:right="43" w:hanging="0"/>
-                              <w:rPr>
-                                <w:rFonts w:ascii="Calibri" w:hAnsi="Calibri"/>
-                              </w:rPr>
+                              <w:rPr/>
                             </w:pPr>
                             <w:r>
                               <w:rPr>
-                                <w:rFonts w:ascii="Calibri" w:hAnsi="Calibri"/>
                                 <w:b w:val="false"/>
                                 <w:i w:val="false"/>
                                 <w:caps w:val="false"/>
@@ -575,11 +496,10 @@
                                 <w:u w:val="none"/>
                                 <w:effect w:val="none"/>
                               </w:rPr>
-                              <w:t>My enhanced version also has a new function for incorporating the epsilon value. Th</w:t>
-                            </w:r>
-                            <w:r>
-                              <w:rPr>
-                                <w:rFonts w:ascii="Calibri" w:hAnsi="Calibri"/>
+                              <w:t xml:space="preserve">My enhanced version also has a new function for </w:t>
+                            </w:r>
+                            <w:r>
+                              <w:rPr>
                                 <w:b w:val="false"/>
                                 <w:i w:val="false"/>
                                 <w:caps w:val="false"/>
@@ -591,11 +511,10 @@
                                 <w:u w:val="none"/>
                                 <w:effect w:val="none"/>
                               </w:rPr>
-                              <w:t xml:space="preserve">is </w:t>
-                            </w:r>
-                            <w:r>
-                              <w:rPr>
-                                <w:rFonts w:ascii="Calibri" w:hAnsi="Calibri"/>
+                              <w:t>editing velocities according to</w:t>
+                            </w:r>
+                            <w:r>
+                              <w:rPr>
                                 <w:b w:val="false"/>
                                 <w:i w:val="false"/>
                                 <w:caps w:val="false"/>
@@ -607,11 +526,10 @@
                                 <w:u w:val="none"/>
                                 <w:effect w:val="none"/>
                               </w:rPr>
-                              <w:t xml:space="preserve">adds a random swap instead or removing one as it did in the basic version. This helps to keep the particles moving </w:t>
-                            </w:r>
-                            <w:r>
-                              <w:rPr>
-                                <w:rFonts w:ascii="Calibri" w:hAnsi="Calibri"/>
+                              <w:t xml:space="preserve"> the epsilon value. </w:t>
+                            </w:r>
+                            <w:r>
+                              <w:rPr>
                                 <w:b w:val="false"/>
                                 <w:i w:val="false"/>
                                 <w:caps w:val="false"/>
@@ -623,11 +541,10 @@
                                 <w:u w:val="none"/>
                                 <w:effect w:val="none"/>
                               </w:rPr>
-                              <w:t>to avoid</w:t>
-                            </w:r>
-                            <w:r>
-                              <w:rPr>
-                                <w:rFonts w:ascii="Calibri" w:hAnsi="Calibri"/>
+                              <w:t>A</w:t>
+                            </w:r>
+                            <w:r>
+                              <w:rPr>
                                 <w:b w:val="false"/>
                                 <w:i w:val="false"/>
                                 <w:caps w:val="false"/>
@@ -639,7 +556,187 @@
                                 <w:u w:val="none"/>
                                 <w:effect w:val="none"/>
                               </w:rPr>
-                              <w:t xml:space="preserve"> local minima.</w:t>
+                              <w:t xml:space="preserve"> random swap </w:t>
+                            </w:r>
+                            <w:r>
+                              <w:rPr>
+                                <w:b w:val="false"/>
+                                <w:i w:val="false"/>
+                                <w:caps w:val="false"/>
+                                <w:smallCaps w:val="false"/>
+                                <w:strike w:val="false"/>
+                                <w:dstrike w:val="false"/>
+                                <w:color w:val="auto"/>
+                                <w:sz w:val="22"/>
+                                <w:u w:val="none"/>
+                                <w:effect w:val="none"/>
+                              </w:rPr>
+                              <w:t xml:space="preserve">is added </w:t>
+                            </w:r>
+                            <w:r>
+                              <w:rPr>
+                                <w:b w:val="false"/>
+                                <w:i w:val="false"/>
+                                <w:caps w:val="false"/>
+                                <w:smallCaps w:val="false"/>
+                                <w:strike w:val="false"/>
+                                <w:dstrike w:val="false"/>
+                                <w:color w:val="auto"/>
+                                <w:sz w:val="22"/>
+                                <w:u w:val="none"/>
+                                <w:effect w:val="none"/>
+                              </w:rPr>
+                              <w:t>instead o</w:t>
+                            </w:r>
+                            <w:r>
+                              <w:rPr>
+                                <w:b w:val="false"/>
+                                <w:i w:val="false"/>
+                                <w:caps w:val="false"/>
+                                <w:smallCaps w:val="false"/>
+                                <w:strike w:val="false"/>
+                                <w:dstrike w:val="false"/>
+                                <w:color w:val="auto"/>
+                                <w:sz w:val="22"/>
+                                <w:u w:val="none"/>
+                                <w:effect w:val="none"/>
+                              </w:rPr>
+                              <w:t xml:space="preserve">f being </w:t>
+                            </w:r>
+                            <w:r>
+                              <w:rPr>
+                                <w:b w:val="false"/>
+                                <w:i w:val="false"/>
+                                <w:caps w:val="false"/>
+                                <w:smallCaps w:val="false"/>
+                                <w:strike w:val="false"/>
+                                <w:dstrike w:val="false"/>
+                                <w:color w:val="auto"/>
+                                <w:sz w:val="22"/>
+                                <w:u w:val="none"/>
+                                <w:effect w:val="none"/>
+                              </w:rPr>
+                              <w:t>remov</w:t>
+                            </w:r>
+                            <w:r>
+                              <w:rPr>
+                                <w:b w:val="false"/>
+                                <w:i w:val="false"/>
+                                <w:caps w:val="false"/>
+                                <w:smallCaps w:val="false"/>
+                                <w:strike w:val="false"/>
+                                <w:dstrike w:val="false"/>
+                                <w:color w:val="auto"/>
+                                <w:sz w:val="22"/>
+                                <w:u w:val="none"/>
+                                <w:effect w:val="none"/>
+                              </w:rPr>
+                              <w:t>ed</w:t>
+                            </w:r>
+                            <w:r>
+                              <w:rPr>
+                                <w:b w:val="false"/>
+                                <w:i w:val="false"/>
+                                <w:caps w:val="false"/>
+                                <w:smallCaps w:val="false"/>
+                                <w:strike w:val="false"/>
+                                <w:dstrike w:val="false"/>
+                                <w:color w:val="auto"/>
+                                <w:sz w:val="22"/>
+                                <w:u w:val="none"/>
+                                <w:effect w:val="none"/>
+                              </w:rPr>
+                              <w:t xml:space="preserve"> as </w:t>
+                            </w:r>
+                            <w:r>
+                              <w:rPr>
+                                <w:b w:val="false"/>
+                                <w:i w:val="false"/>
+                                <w:caps w:val="false"/>
+                                <w:smallCaps w:val="false"/>
+                                <w:strike w:val="false"/>
+                                <w:dstrike w:val="false"/>
+                                <w:color w:val="auto"/>
+                                <w:sz w:val="22"/>
+                                <w:u w:val="none"/>
+                                <w:effect w:val="none"/>
+                              </w:rPr>
+                              <w:t xml:space="preserve">in </w:t>
+                            </w:r>
+                            <w:r>
+                              <w:rPr>
+                                <w:b w:val="false"/>
+                                <w:i w:val="false"/>
+                                <w:caps w:val="false"/>
+                                <w:smallCaps w:val="false"/>
+                                <w:strike w:val="false"/>
+                                <w:dstrike w:val="false"/>
+                                <w:color w:val="auto"/>
+                                <w:sz w:val="22"/>
+                                <w:u w:val="none"/>
+                                <w:effect w:val="none"/>
+                              </w:rPr>
+                              <w:t xml:space="preserve">the basic version. This </w:t>
+                            </w:r>
+                            <w:r>
+                              <w:rPr>
+                                <w:b w:val="false"/>
+                                <w:i w:val="false"/>
+                                <w:caps w:val="false"/>
+                                <w:smallCaps w:val="false"/>
+                                <w:strike w:val="false"/>
+                                <w:dstrike w:val="false"/>
+                                <w:color w:val="auto"/>
+                                <w:sz w:val="22"/>
+                                <w:u w:val="none"/>
+                                <w:effect w:val="none"/>
+                              </w:rPr>
+                              <w:t>keeps</w:t>
+                            </w:r>
+                            <w:r>
+                              <w:rPr>
+                                <w:b w:val="false"/>
+                                <w:i w:val="false"/>
+                                <w:caps w:val="false"/>
+                                <w:smallCaps w:val="false"/>
+                                <w:strike w:val="false"/>
+                                <w:dstrike w:val="false"/>
+                                <w:color w:val="auto"/>
+                                <w:sz w:val="22"/>
+                                <w:u w:val="none"/>
+                                <w:effect w:val="none"/>
+                              </w:rPr>
+                              <w:t xml:space="preserve"> the particles moving </w:t>
+                            </w:r>
+                            <w:r>
+                              <w:rPr>
+                                <w:b w:val="false"/>
+                                <w:i w:val="false"/>
+                                <w:caps w:val="false"/>
+                                <w:smallCaps w:val="false"/>
+                                <w:strike w:val="false"/>
+                                <w:dstrike w:val="false"/>
+                                <w:color w:val="auto"/>
+                                <w:sz w:val="22"/>
+                                <w:u w:val="none"/>
+                                <w:effect w:val="none"/>
+                              </w:rPr>
+                              <w:t xml:space="preserve">in order to </w:t>
+                            </w:r>
+                            <w:r>
+                              <w:rPr>
+                                <w:b w:val="false"/>
+                                <w:i w:val="false"/>
+                                <w:caps w:val="false"/>
+                                <w:smallCaps w:val="false"/>
+                                <w:strike w:val="false"/>
+                                <w:dstrike w:val="false"/>
+                                <w:color w:val="auto"/>
+                                <w:sz w:val="22"/>
+                                <w:u w:val="none"/>
+                                <w:effect w:val="none"/>
+                              </w:rPr>
+                              <w:t>avoid local minima.</w:t>
                             </w:r>
                           </w:p>
                           <w:p>
@@ -647,13 +744,10 @@
                               <w:pStyle w:val="FrameContents"/>
                               <w:spacing w:before="0" w:after="160"/>
                               <w:ind w:right="43" w:hanging="0"/>
-                              <w:rPr>
-                                <w:rFonts w:ascii="Calibri" w:hAnsi="Calibri"/>
-                              </w:rPr>
+                              <w:rPr/>
                             </w:pPr>
                             <w:r>
                               <w:rPr>
-                                <w:rFonts w:ascii="Calibri" w:hAnsi="Calibri"/>
                                 <w:b w:val="false"/>
                                 <w:i w:val="false"/>
                                 <w:caps w:val="false"/>
@@ -668,11 +762,10 @@
                               <w:t>I also experimented with a new way of calculating the velocity but found that this was less effective than the basic one.</w:t>
                             </w:r>
                             <w:r>
-                              <w:rPr>
-                                <w:rFonts w:ascii="Calibri" w:hAnsi="Calibri"/>
-                              </w:rPr>
+                              <w:rPr/>
                               <w:br/>
                             </w:r>
+                            <w:bookmarkEnd w:id="0"/>
                           </w:p>
                         </w:txbxContent>
                       </wps:txbx>
@@ -687,7 +780,7 @@
           </mc:Choice>
           <mc:Fallback>
             <w:pict>
-              <v:rect id="shape_0" ID="Text Box 2" fillcolor="white" stroked="t" style="position:absolute;margin-left:-9.3pt;margin-top:27.8pt;width:449.75pt;height:250pt;mso-position-horizontal:right;mso-position-horizontal-relative:margin" wp14:anchorId="395F7EF3">
+              <v:rect id="shape_0" ID="Text Box 2" fillcolor="white" stroked="t" style="position:absolute;margin-left:-9.4pt;margin-top:27.8pt;width:449.85pt;height:250.1pt;mso-position-horizontal:right;mso-position-horizontal-relative:margin" wp14:anchorId="395F7EF3">
                 <w10:wrap type="square"/>
                 <v:fill o:detectmouseclick="t" type="solid" color2="black"/>
                 <v:stroke color="black" weight="9360" joinstyle="miter" endcap="flat"/>
@@ -705,14 +798,30 @@
                           <w:iCs w:val="false"/>
                         </w:rPr>
                       </w:pPr>
-                      <w:r>
-                        <w:rPr>
-                          <w:rFonts w:ascii="Calibri" w:hAnsi="Calibri"/>
+                      <w:bookmarkStart w:id="2" w:name="__DdeLink__34_170892870"/>
+                      <w:r>
+                        <w:rPr>
                           <w:i w:val="false"/>
                           <w:iCs w:val="false"/>
                           <w:color w:val="auto"/>
                         </w:rPr>
-                        <w:t>For my enhanced version of the Particle Swarm Optimisation (PSO) I used the nearest neighbour tours as initial positions for the particles. To avoid my particles starting at positions which are too similar I use a percentage of nearest neighbour tours and the rest are randomly generated.</w:t>
+                        <w:t xml:space="preserve">For my enhanced version of the Particle Swarm Optimisation (PSO) I used the nearest neighbour tours as initial positions for the particles. To avoid my particles starting at positions which are too similar I use a percentage </w:t>
+                      </w:r>
+                      <w:r>
+                        <w:rPr>
+                          <w:i w:val="false"/>
+                          <w:iCs w:val="false"/>
+                          <w:color w:val="auto"/>
+                        </w:rPr>
+                        <w:t>(80%)</w:t>
+                      </w:r>
+                      <w:r>
+                        <w:rPr>
+                          <w:i w:val="false"/>
+                          <w:iCs w:val="false"/>
+                          <w:color w:val="auto"/>
+                        </w:rPr>
+                        <w:t xml:space="preserve"> of nearest neighbour tours and the rest are randomly generated.</w:t>
                       </w:r>
                     </w:p>
                     <w:p>
@@ -726,18 +835,16 @@
                       </w:pPr>
                       <w:r>
                         <w:rPr>
-                          <w:rFonts w:ascii="Calibri" w:hAnsi="Calibri"/>
                           <w:i w:val="false"/>
                           <w:iCs w:val="false"/>
                           <w:color w:val="auto"/>
                         </w:rPr>
                         <w:t>Th</w:t>
                       </w:r>
-                      <w:bookmarkStart w:id="1" w:name="docs-internal-guid-1202c1b3-7fff-fd1c-f1"/>
-                      <w:bookmarkEnd w:id="1"/>
-                      <w:r>
-                        <w:rPr>
-                          <w:rFonts w:ascii="Calibri" w:hAnsi="Calibri"/>
+                      <w:bookmarkStart w:id="3" w:name="docs-internal-guid-1202c1b3-7fff-fd1c-f1"/>
+                      <w:bookmarkEnd w:id="3"/>
+                      <w:r>
+                        <w:rPr>
                           <w:b w:val="false"/>
                           <w:i w:val="false"/>
                           <w:caps w:val="false"/>
@@ -749,55 +856,7 @@
                           <w:u w:val="none"/>
                           <w:effect w:val="none"/>
                         </w:rPr>
-                        <w:t xml:space="preserve">e enhanced version uses a different discretization. </w:t>
-                      </w:r>
-                      <w:r>
-                        <w:rPr>
-                          <w:rFonts w:ascii="Calibri" w:hAnsi="Calibri"/>
-                          <w:b w:val="false"/>
-                          <w:i w:val="false"/>
-                          <w:caps w:val="false"/>
-                          <w:smallCaps w:val="false"/>
-                          <w:strike w:val="false"/>
-                          <w:dstrike w:val="false"/>
-                          <w:color w:val="auto"/>
-                          <w:sz w:val="22"/>
-                          <w:u w:val="none"/>
-                          <w:effect w:val="none"/>
-                        </w:rPr>
-                        <w:t>This d</w:t>
-                      </w:r>
-                      <w:r>
-                        <w:rPr>
-                          <w:rFonts w:ascii="Calibri" w:hAnsi="Calibri"/>
-                          <w:b w:val="false"/>
-                          <w:i w:val="false"/>
-                          <w:caps w:val="false"/>
-                          <w:smallCaps w:val="false"/>
-                          <w:strike w:val="false"/>
-                          <w:dstrike w:val="false"/>
-                          <w:color w:val="auto"/>
-                          <w:sz w:val="22"/>
-                          <w:u w:val="none"/>
-                          <w:effect w:val="none"/>
-                        </w:rPr>
-                        <w:t xml:space="preserve">oesn’t require tours be put in canonical form, </w:t>
-                      </w:r>
-                      <w:r>
-                        <w:rPr>
-                          <w:rFonts w:ascii="Calibri" w:hAnsi="Calibri"/>
-                          <w:b w:val="false"/>
-                          <w:i w:val="false"/>
-                          <w:caps w:val="false"/>
-                          <w:smallCaps w:val="false"/>
-                          <w:strike w:val="false"/>
-                          <w:dstrike w:val="false"/>
-                          <w:color w:val="auto"/>
-                          <w:sz w:val="22"/>
-                          <w:u w:val="none"/>
-                          <w:effect w:val="none"/>
-                        </w:rPr>
-                        <w:t>and uses a new function for finding the velocity between the positions of two particles. Instead of using bubble sort it iterates through the first tour and records the swaps required to reorder it according to the linear order defined by the second tour. This method of ‘sorting’ takes advantage of the knowledge that a tour contains one example of every city.</w:t>
+                        <w:t>e enhanced version uses a different discretization. This doesn’t require tours be put in canonical form, and uses a new function for finding the velocity between the positions of two particles. Instead of using bubble sort it iterates through the first tour and records the swaps required to reorder it according to the linear order defined by the second tour. This method of ‘sorting’ takes advantage of the knowledge that a tour contains one example of every city.</w:t>
                       </w:r>
                     </w:p>
                     <w:p>
@@ -805,13 +864,10 @@
                         <w:pStyle w:val="FrameContents"/>
                         <w:spacing w:before="0" w:after="160"/>
                         <w:ind w:right="43" w:hanging="0"/>
-                        <w:rPr>
-                          <w:rFonts w:ascii="Calibri" w:hAnsi="Calibri"/>
-                        </w:rPr>
+                        <w:rPr/>
                       </w:pPr>
                       <w:r>
                         <w:rPr>
-                          <w:rFonts w:ascii="Calibri" w:hAnsi="Calibri"/>
                           <w:b w:val="false"/>
                           <w:i w:val="false"/>
                           <w:caps w:val="false"/>
@@ -823,11 +879,10 @@
                           <w:u w:val="none"/>
                           <w:effect w:val="none"/>
                         </w:rPr>
-                        <w:t>My enhanced version also has a new function for incorporating the epsilon value. Th</w:t>
-                      </w:r>
-                      <w:r>
-                        <w:rPr>
-                          <w:rFonts w:ascii="Calibri" w:hAnsi="Calibri"/>
+                        <w:t xml:space="preserve">My enhanced version also has a new function for </w:t>
+                      </w:r>
+                      <w:r>
+                        <w:rPr>
                           <w:b w:val="false"/>
                           <w:i w:val="false"/>
                           <w:caps w:val="false"/>
@@ -839,11 +894,10 @@
                           <w:u w:val="none"/>
                           <w:effect w:val="none"/>
                         </w:rPr>
-                        <w:t xml:space="preserve">is </w:t>
-                      </w:r>
-                      <w:r>
-                        <w:rPr>
-                          <w:rFonts w:ascii="Calibri" w:hAnsi="Calibri"/>
+                        <w:t>editing velocities according to</w:t>
+                      </w:r>
+                      <w:r>
+                        <w:rPr>
                           <w:b w:val="false"/>
                           <w:i w:val="false"/>
                           <w:caps w:val="false"/>
@@ -855,11 +909,10 @@
                           <w:u w:val="none"/>
                           <w:effect w:val="none"/>
                         </w:rPr>
-                        <w:t xml:space="preserve">adds a random swap instead or removing one as it did in the basic version. This helps to keep the particles moving </w:t>
-                      </w:r>
-                      <w:r>
-                        <w:rPr>
-                          <w:rFonts w:ascii="Calibri" w:hAnsi="Calibri"/>
+                        <w:t xml:space="preserve"> the epsilon value. </w:t>
+                      </w:r>
+                      <w:r>
+                        <w:rPr>
                           <w:b w:val="false"/>
                           <w:i w:val="false"/>
                           <w:caps w:val="false"/>
@@ -871,11 +924,10 @@
                           <w:u w:val="none"/>
                           <w:effect w:val="none"/>
                         </w:rPr>
-                        <w:t>to avoid</w:t>
-                      </w:r>
-                      <w:r>
-                        <w:rPr>
-                          <w:rFonts w:ascii="Calibri" w:hAnsi="Calibri"/>
+                        <w:t>A</w:t>
+                      </w:r>
+                      <w:r>
+                        <w:rPr>
                           <w:b w:val="false"/>
                           <w:i w:val="false"/>
                           <w:caps w:val="false"/>
@@ -887,7 +939,187 @@
                           <w:u w:val="none"/>
                           <w:effect w:val="none"/>
                         </w:rPr>
-                        <w:t xml:space="preserve"> local minima.</w:t>
+                        <w:t xml:space="preserve"> random swap </w:t>
+                      </w:r>
+                      <w:r>
+                        <w:rPr>
+                          <w:b w:val="false"/>
+                          <w:i w:val="false"/>
+                          <w:caps w:val="false"/>
+                          <w:smallCaps w:val="false"/>
+                          <w:strike w:val="false"/>
+                          <w:dstrike w:val="false"/>
+                          <w:color w:val="auto"/>
+                          <w:sz w:val="22"/>
+                          <w:u w:val="none"/>
+                          <w:effect w:val="none"/>
+                        </w:rPr>
+                        <w:t xml:space="preserve">is added </w:t>
+                      </w:r>
+                      <w:r>
+                        <w:rPr>
+                          <w:b w:val="false"/>
+                          <w:i w:val="false"/>
+                          <w:caps w:val="false"/>
+                          <w:smallCaps w:val="false"/>
+                          <w:strike w:val="false"/>
+                          <w:dstrike w:val="false"/>
+                          <w:color w:val="auto"/>
+                          <w:sz w:val="22"/>
+                          <w:u w:val="none"/>
+                          <w:effect w:val="none"/>
+                        </w:rPr>
+                        <w:t>instead o</w:t>
+                      </w:r>
+                      <w:r>
+                        <w:rPr>
+                          <w:b w:val="false"/>
+                          <w:i w:val="false"/>
+                          <w:caps w:val="false"/>
+                          <w:smallCaps w:val="false"/>
+                          <w:strike w:val="false"/>
+                          <w:dstrike w:val="false"/>
+                          <w:color w:val="auto"/>
+                          <w:sz w:val="22"/>
+                          <w:u w:val="none"/>
+                          <w:effect w:val="none"/>
+                        </w:rPr>
+                        <w:t xml:space="preserve">f being </w:t>
+                      </w:r>
+                      <w:r>
+                        <w:rPr>
+                          <w:b w:val="false"/>
+                          <w:i w:val="false"/>
+                          <w:caps w:val="false"/>
+                          <w:smallCaps w:val="false"/>
+                          <w:strike w:val="false"/>
+                          <w:dstrike w:val="false"/>
+                          <w:color w:val="auto"/>
+                          <w:sz w:val="22"/>
+                          <w:u w:val="none"/>
+                          <w:effect w:val="none"/>
+                        </w:rPr>
+                        <w:t>remov</w:t>
+                      </w:r>
+                      <w:r>
+                        <w:rPr>
+                          <w:b w:val="false"/>
+                          <w:i w:val="false"/>
+                          <w:caps w:val="false"/>
+                          <w:smallCaps w:val="false"/>
+                          <w:strike w:val="false"/>
+                          <w:dstrike w:val="false"/>
+                          <w:color w:val="auto"/>
+                          <w:sz w:val="22"/>
+                          <w:u w:val="none"/>
+                          <w:effect w:val="none"/>
+                        </w:rPr>
+                        <w:t>ed</w:t>
+                      </w:r>
+                      <w:r>
+                        <w:rPr>
+                          <w:b w:val="false"/>
+                          <w:i w:val="false"/>
+                          <w:caps w:val="false"/>
+                          <w:smallCaps w:val="false"/>
+                          <w:strike w:val="false"/>
+                          <w:dstrike w:val="false"/>
+                          <w:color w:val="auto"/>
+                          <w:sz w:val="22"/>
+                          <w:u w:val="none"/>
+                          <w:effect w:val="none"/>
+                        </w:rPr>
+                        <w:t xml:space="preserve"> as </w:t>
+                      </w:r>
+                      <w:r>
+                        <w:rPr>
+                          <w:b w:val="false"/>
+                          <w:i w:val="false"/>
+                          <w:caps w:val="false"/>
+                          <w:smallCaps w:val="false"/>
+                          <w:strike w:val="false"/>
+                          <w:dstrike w:val="false"/>
+                          <w:color w:val="auto"/>
+                          <w:sz w:val="22"/>
+                          <w:u w:val="none"/>
+                          <w:effect w:val="none"/>
+                        </w:rPr>
+                        <w:t xml:space="preserve">in </w:t>
+                      </w:r>
+                      <w:r>
+                        <w:rPr>
+                          <w:b w:val="false"/>
+                          <w:i w:val="false"/>
+                          <w:caps w:val="false"/>
+                          <w:smallCaps w:val="false"/>
+                          <w:strike w:val="false"/>
+                          <w:dstrike w:val="false"/>
+                          <w:color w:val="auto"/>
+                          <w:sz w:val="22"/>
+                          <w:u w:val="none"/>
+                          <w:effect w:val="none"/>
+                        </w:rPr>
+                        <w:t xml:space="preserve">the basic version. This </w:t>
+                      </w:r>
+                      <w:r>
+                        <w:rPr>
+                          <w:b w:val="false"/>
+                          <w:i w:val="false"/>
+                          <w:caps w:val="false"/>
+                          <w:smallCaps w:val="false"/>
+                          <w:strike w:val="false"/>
+                          <w:dstrike w:val="false"/>
+                          <w:color w:val="auto"/>
+                          <w:sz w:val="22"/>
+                          <w:u w:val="none"/>
+                          <w:effect w:val="none"/>
+                        </w:rPr>
+                        <w:t>keeps</w:t>
+                      </w:r>
+                      <w:r>
+                        <w:rPr>
+                          <w:b w:val="false"/>
+                          <w:i w:val="false"/>
+                          <w:caps w:val="false"/>
+                          <w:smallCaps w:val="false"/>
+                          <w:strike w:val="false"/>
+                          <w:dstrike w:val="false"/>
+                          <w:color w:val="auto"/>
+                          <w:sz w:val="22"/>
+                          <w:u w:val="none"/>
+                          <w:effect w:val="none"/>
+                        </w:rPr>
+                        <w:t xml:space="preserve"> the particles moving </w:t>
+                      </w:r>
+                      <w:r>
+                        <w:rPr>
+                          <w:b w:val="false"/>
+                          <w:i w:val="false"/>
+                          <w:caps w:val="false"/>
+                          <w:smallCaps w:val="false"/>
+                          <w:strike w:val="false"/>
+                          <w:dstrike w:val="false"/>
+                          <w:color w:val="auto"/>
+                          <w:sz w:val="22"/>
+                          <w:u w:val="none"/>
+                          <w:effect w:val="none"/>
+                        </w:rPr>
+                        <w:t xml:space="preserve">in order to </w:t>
+                      </w:r>
+                      <w:r>
+                        <w:rPr>
+                          <w:b w:val="false"/>
+                          <w:i w:val="false"/>
+                          <w:caps w:val="false"/>
+                          <w:smallCaps w:val="false"/>
+                          <w:strike w:val="false"/>
+                          <w:dstrike w:val="false"/>
+                          <w:color w:val="auto"/>
+                          <w:sz w:val="22"/>
+                          <w:u w:val="none"/>
+                          <w:effect w:val="none"/>
+                        </w:rPr>
+                        <w:t>avoid local minima.</w:t>
                       </w:r>
                     </w:p>
                     <w:p>
@@ -895,13 +1127,10 @@
                         <w:pStyle w:val="FrameContents"/>
                         <w:spacing w:before="0" w:after="160"/>
                         <w:ind w:right="43" w:hanging="0"/>
-                        <w:rPr>
-                          <w:rFonts w:ascii="Calibri" w:hAnsi="Calibri"/>
-                        </w:rPr>
+                        <w:rPr/>
                       </w:pPr>
                       <w:r>
                         <w:rPr>
-                          <w:rFonts w:ascii="Calibri" w:hAnsi="Calibri"/>
                           <w:b w:val="false"/>
                           <w:i w:val="false"/>
                           <w:caps w:val="false"/>
@@ -916,11 +1145,10 @@
                         <w:t>I also experimented with a new way of calculating the velocity but found that this was less effective than the basic one.</w:t>
                       </w:r>
                       <w:r>
-                        <w:rPr>
-                          <w:rFonts w:ascii="Calibri" w:hAnsi="Calibri"/>
-                        </w:rPr>
+                        <w:rPr/>
                         <w:br/>
                       </w:r>
+                      <w:bookmarkEnd w:id="2"/>
                     </w:p>
                   </w:txbxContent>
                 </v:textbox>

</xml_diff>